<commit_message>
converted supplement to word
</commit_message>
<xml_diff>
--- a/paper/macdonald_sol_ms_final.docx
+++ b/paper/macdonald_sol_ms_final.docx
@@ -140,7 +140,23 @@
           <w:sz w:val="24"/>
           <w:szCs w:val="24"/>
         </w:rPr>
-        <w:t>, American Sign Language (ASL), by very young children. Participants were 29 native ASL-learning children (16-53 mos, 16 deaf and 13 hearing) and 19 fluent adult signers. Children’s real-time processing skills in ASL improved with age, and variation in children’s processing efficiency was associated with vocabulary size, linking the ability to establish reference in real time with language learning. Moreover, both deaf and hearing ASL learners showed qualitatively similar patterns of looking behavior, suggesting that visual language processing is shaped by the immediate modality-specific constraints of processing a visual language. These findings indicate that processing efficiency is a fundamental skill essential for language learning regardless of language modality.</w:t>
+        <w:t>, American Sign Language (ASL), by very young children. Participants were 29 native ASL-learning children (16-53 mos</w:t>
+      </w:r>
+      <w:r>
+        <w:rPr>
+          <w:rFonts w:ascii="Times New Roman" w:hAnsi="Times New Roman"/>
+          <w:sz w:val="24"/>
+          <w:szCs w:val="24"/>
+        </w:rPr>
+        <w:t>, 16 deaf and 13 hearing) and 16</w:t>
+      </w:r>
+      <w:r>
+        <w:rPr>
+          <w:rFonts w:ascii="Times New Roman" w:hAnsi="Times New Roman"/>
+          <w:sz w:val="24"/>
+          <w:szCs w:val="24"/>
+        </w:rPr>
+        <w:t xml:space="preserve"> fluent adult signers. Children’s real-time processing skills in ASL improved with age, and variation in children’s processing efficiency was associated with vocabulary size, linking the ability to establish reference in real time with language learning. Moreover, both deaf and hearing ASL learners showed qualitatively similar patterns of looking behavior, suggesting that visual language processing is shaped by the immediate modality-specific constraints of processing a visual language. These findings indicate that processing efficiency is a fundamental skill essential for language learning regardless of language modality.</w:t>
       </w:r>
     </w:p>
     <w:p>
@@ -166,8 +182,13 @@
       <w:r>
         <w:t xml:space="preserve">, </w:t>
       </w:r>
-      <w:r>
-        <w:t>language acquisition</w:t>
+      <w:proofErr w:type="gramStart"/>
+      <w:r>
+        <w:t>language</w:t>
+      </w:r>
+      <w:proofErr w:type="gramEnd"/>
+      <w:r>
+        <w:t xml:space="preserve"> acquisition</w:t>
       </w:r>
     </w:p>
     <w:p>
@@ -404,7 +425,15 @@
         </m:sSub>
       </m:oMath>
       <w:r>
-        <w:t>= 28.5 months, range = 16-53 months) and 19 fluent adult signers. Children learning ASL from birth from a native signer are a difficult population to recruit, given that approximately 95% of deaf children are born to hearing parents with little or no prior exposure to a signed language (Mitchell &amp; Karchmer, 2004). The majority of child participants were recruited through a center-based child education program in which ASL was the mode of instruction.  All children</w:t>
+        <w:t>= 28.5 mont</w:t>
+      </w:r>
+      <w:r>
+        <w:t>hs, range = 16-53 months) and 16</w:t>
+      </w:r>
+      <w:bookmarkStart w:id="0" w:name="_GoBack"/>
+      <w:bookmarkEnd w:id="0"/>
+      <w:r>
+        <w:t xml:space="preserve"> fluent adult signers. Children learning ASL from birth from a native signer are a difficult population to recruit, given that approximately 95% of deaf children are born to hearing parents with little or no prior exposure to a signed language (Mitchell &amp; Karchmer, 2004). The majority of child participants were recruited through a center-based child education program in which ASL was the mode of instruction.  All children</w:t>
       </w:r>
       <w:r>
         <w:t>, regardless of hearing status,</w:t>
@@ -480,7 +509,15 @@
         <w:t>Expressive vocabulary size</w:t>
       </w:r>
       <w:r>
-        <w:t>: Parents completed a 90-item vocabulary checklist based on the MacArthur-Bates Communicative Development Inventories (Fenson et al., 2007) adapted for children learning ASL. Vocabulary size was computed as the number of signs reported to be produced.</w:t>
+        <w:t xml:space="preserve">: Parents completed a 90-item vocabulary checklist based on the MacArthur-Bates Communicative Development Inventories (Fenson et al., 2007) adapted for children learning ASL. Vocabulary size was computed as the number of signs </w:t>
+      </w:r>
+      <w:proofErr w:type="gramStart"/>
+      <w:r>
+        <w:t>reported to be produced</w:t>
+      </w:r>
+      <w:proofErr w:type="gramEnd"/>
+      <w:r>
+        <w:t>.</w:t>
       </w:r>
     </w:p>
     <w:p>
@@ -505,12 +542,12 @@
           <w:szCs w:val="24"/>
         </w:rPr>
       </w:pPr>
-      <w:bookmarkStart w:id="0" w:name="apparatus"/>
-      <w:bookmarkStart w:id="1" w:name="trial-structure"/>
-      <w:bookmarkStart w:id="2" w:name="linguistic-and-visual-stimuli"/>
-      <w:bookmarkEnd w:id="0"/>
+      <w:bookmarkStart w:id="1" w:name="apparatus"/>
+      <w:bookmarkStart w:id="2" w:name="trial-structure"/>
+      <w:bookmarkStart w:id="3" w:name="linguistic-and-visual-stimuli"/>
       <w:bookmarkEnd w:id="1"/>
       <w:bookmarkEnd w:id="2"/>
+      <w:bookmarkEnd w:id="3"/>
       <w:r>
         <w:rPr>
           <w:rFonts w:cs="Times New Roman"/>
@@ -525,21 +562,45 @@
       </w:r>
       <w:r>
         <w:lastRenderedPageBreak/>
-        <w:t>tent, which reduced visual distractions during the task. On each trial, pictures of two familiar objects appeared on the screen, a target object corresponding to the target noun, and a distracter object matched for visual salience.  Between these two pictures was a central video of an adult female signing the name of one of the pictures. Participants saw 32 test trials with five filler trials (e.g. “YOU LIKE PICTURES? MORE WANT?”) interspersed to maintain children’s interest.</w:t>
+        <w:t xml:space="preserve">tent, which reduced visual distractions during the task. On each trial, pictures of two familiar objects appeared on the screen, a target object corresponding to the target noun, and a distracter object matched for visual salience.  Between these two pictures was a central video of an adult female signing the name of one of the pictures. Participants saw 32 test trials with five filler trials (e.g. “YOU LIKE PICTURES? MORE WANT?”) </w:t>
+      </w:r>
+      <w:proofErr w:type="gramStart"/>
+      <w:r>
+        <w:t>interspersed</w:t>
+      </w:r>
+      <w:proofErr w:type="gramEnd"/>
+      <w:r>
+        <w:t xml:space="preserve"> to maintain children’s interest.</w:t>
       </w:r>
     </w:p>
     <w:p>
       <w:pPr>
         <w:spacing w:before="120"/>
       </w:pPr>
-      <w:r>
-        <w:rPr>
-          <w:i/>
-        </w:rPr>
-        <w:t xml:space="preserve">Coding and Reliability. </w:t>
-      </w:r>
-      <w:r>
-        <w:t xml:space="preserve">Participants’ gaze patterns were videotaped and later coded frame-by-frame at 33-ms resolution by highly-trained coders blind to target side.  On each trial, coders indicated whether the eyes were fixated on the central signer, one of the images, shifting between pictures, or away (off), yielding a high-resolution record of eye movements aligned with target noun onset. Prior to coding, all trials for child participants were pre-screened to exclude those few with parental interference on a trial-by-trial basis. To assess inter-coder reliability, 25% of the videos were re-coded.  Agreement within a single frame averaged 98% on these reliability assessments. </w:t>
+      <w:proofErr w:type="gramStart"/>
+      <w:r>
+        <w:rPr>
+          <w:i/>
+        </w:rPr>
+        <w:t>Coding and Reliability.</w:t>
+      </w:r>
+      <w:proofErr w:type="gramEnd"/>
+      <w:r>
+        <w:rPr>
+          <w:i/>
+        </w:rPr>
+        <w:t xml:space="preserve"> </w:t>
+      </w:r>
+      <w:r>
+        <w:t xml:space="preserve">Participants’ gaze patterns were videotaped and later coded frame-by-frame at 33-ms resolution by </w:t>
+      </w:r>
+      <w:proofErr w:type="gramStart"/>
+      <w:r>
+        <w:t>highly-trained</w:t>
+      </w:r>
+      <w:proofErr w:type="gramEnd"/>
+      <w:r>
+        <w:t xml:space="preserve"> coders blind to target side.  On each trial, coders indicated whether the eyes were fixated on the central signer, one of the images, shifting between pictures, or away (off), yielding a high-resolution record of eye movements aligned with target noun onset. Prior to coding, all trials for child participants were pre-screened to exclude those few with parental interference on a trial-by-trial basis. To assess inter-coder reliability, 25% of the videos were re-coded.  Agreement within a single frame averaged 98% on these reliability assessments. </w:t>
       </w:r>
     </w:p>
     <w:p>
@@ -627,7 +688,21 @@
         <w:rPr>
           <w:rFonts w:ascii="Times New Roman" w:hAnsi="Times New Roman"/>
         </w:rPr>
-        <w:t>Sentence-final wh-phrase: “HEY! [target noun] WHERE?”</w:t>
+        <w:t>Sentence-final wh-phrase: “HEY! [</w:t>
+      </w:r>
+      <w:proofErr w:type="gramStart"/>
+      <w:r>
+        <w:rPr>
+          <w:rFonts w:ascii="Times New Roman" w:hAnsi="Times New Roman"/>
+        </w:rPr>
+        <w:t>target</w:t>
+      </w:r>
+      <w:proofErr w:type="gramEnd"/>
+      <w:r>
+        <w:rPr>
+          <w:rFonts w:ascii="Times New Roman" w:hAnsi="Times New Roman"/>
+        </w:rPr>
+        <w:t xml:space="preserve"> noun] WHERE?”</w:t>
       </w:r>
     </w:p>
     <w:p>
@@ -680,8 +755,8 @@
       <w:r>
         <w:t xml:space="preserve">Figure 1 shows the structure of a trial with one question type (sentence final wh-phrase) in the VLP task. On each trial, the child saw two images of familiar objects on the screen for 2 s before the signer appeared, allowing the child to inspect both images. Next, children saw a still frame of the signer for 1 s, so they could orient to the signer prior to sentence onset. The target sentence was then presented, followed by a question and 2-s hold, followed by an exclamation to encourage attention to the task. </w:t>
       </w:r>
-      <w:bookmarkStart w:id="3" w:name="coding-and-reliability"/>
-      <w:bookmarkEnd w:id="3"/>
+      <w:bookmarkStart w:id="4" w:name="coding-and-reliability"/>
+      <w:bookmarkEnd w:id="4"/>
     </w:p>
     <w:p>
       <w:pPr>
@@ -800,12 +875,14 @@
       <w:pPr>
         <w:spacing w:before="120"/>
       </w:pPr>
+      <w:proofErr w:type="gramStart"/>
       <w:r>
         <w:rPr>
           <w:i/>
         </w:rPr>
         <w:t>Computing target sign onset.</w:t>
       </w:r>
+      <w:proofErr w:type="gramEnd"/>
       <w:r>
         <w:t xml:space="preserve"> In studies of spoken language processing, target word onset is typically identified as the first moment in the auditory signal when there is acoustic evidence of the target word. However, in signed languages like ASL, phonological information is presented in several parts of the visual signal simultaneously – for example, in both the hands and face of the signer - making it difficult to precisely determine the beginning of the target sign. Here, we took an empirical approach to defining target sign onset. We asked 10 fluent adult signers unfamiliar with the stimuli to watch videos of the target signs while viewing the same picture pairs as in the VLP task. For each sign token, final target noun onsets were identified as the earliest point in the signed sentence at which adults discriminated the pictures with 100% agreement.</w:t>
       </w:r>
@@ -814,6 +891,7 @@
       <w:pPr>
         <w:spacing w:before="120"/>
       </w:pPr>
+      <w:proofErr w:type="gramStart"/>
       <w:r>
         <w:rPr>
           <w:i/>
@@ -821,6 +899,7 @@
         <w:lastRenderedPageBreak/>
         <w:t>Reaction Time (RT).</w:t>
       </w:r>
+      <w:proofErr w:type="gramEnd"/>
       <w:r>
         <w:t xml:space="preserve"> Reaction time (RT) corresponds to the latency to shift from the central signer to the target picture on all signer-to-target shifts, measured from onset of the target sign. We chose cutoff response times based on the distribution of children’s RTs in our task, selecting the middle 90% (600-2500 ms) (e.g., Ratcliff, 1993). Incorrect shifts (signer-to-distracter (19%), signer-to-away (14%), no shift (8%)) were not included in the computation of median RT. </w:t>
       </w:r>
@@ -1278,14 +1357,7 @@
                 <w:rFonts w:ascii="Cambria Math" w:hAnsi="Cambria Math"/>
                 <w:color w:val="000000"/>
               </w:rPr>
-              <m:t>dif</m:t>
-            </m:r>
-            <m:r>
-              <w:rPr>
-                <w:rFonts w:ascii="Cambria Math" w:hAnsi="Cambria Math"/>
-                <w:color w:val="000000"/>
-              </w:rPr>
-              <m:t>f</m:t>
+              <m:t>diff</m:t>
             </m:r>
           </m:sub>
         </m:sSub>
@@ -1524,11 +1596,19 @@
         </w:rPr>
         <w:t xml:space="preserve">Figure 3. </w:t>
       </w:r>
-      <w:r>
-        <w:rPr>
-          <w:i/>
-        </w:rPr>
-        <w:t>Summary measures of developmental changes in ASL processing efficiency. The left panel shows mean Accuracy for younger kids, older kids, and adults; the right panel shows mean RT for all three groups. Error bars represent +/- 95% Highest Density Intervals.</w:t>
+      <w:proofErr w:type="gramStart"/>
+      <w:r>
+        <w:rPr>
+          <w:i/>
+        </w:rPr>
+        <w:t>Summary measures of developmental changes in ASL processing efficiency.</w:t>
+      </w:r>
+      <w:proofErr w:type="gramEnd"/>
+      <w:r>
+        <w:rPr>
+          <w:i/>
+        </w:rPr>
+        <w:t xml:space="preserve"> The left panel shows mean Accuracy for younger kids, older kids, and adults; the right panel shows mean RT for all three groups. Error bars represent +/- 95% Highest Density Intervals.</w:t>
       </w:r>
     </w:p>
     <w:p>
@@ -2243,7 +2323,25 @@
           <w:i/>
           <w:color w:val="000000"/>
         </w:rPr>
-        <w:t xml:space="preserve"> is the Bayes Factor comparing the evidence in favor of linear model to an intercept-only (null) model; Mean </w:t>
+        <w:t xml:space="preserve"> </w:t>
+      </w:r>
+      <w:proofErr w:type="gramStart"/>
+      <w:r>
+        <w:rPr>
+          <w:rFonts w:ascii="Times New Roman" w:eastAsiaTheme="minorEastAsia" w:hAnsi="Times New Roman" w:cs="Times New Roman"/>
+          <w:i/>
+          <w:color w:val="000000"/>
+        </w:rPr>
+        <w:t>is</w:t>
+      </w:r>
+      <w:proofErr w:type="gramEnd"/>
+      <w:r>
+        <w:rPr>
+          <w:rFonts w:ascii="Times New Roman" w:eastAsiaTheme="minorEastAsia" w:hAnsi="Times New Roman" w:cs="Times New Roman"/>
+          <w:i/>
+          <w:color w:val="000000"/>
+        </w:rPr>
+        <w:t xml:space="preserve"> the Bayes Factor comparing the evidence in favor of linear model to an intercept-only (null) model; Mean </w:t>
       </w:r>
       <w:r>
         <w:rPr>
@@ -3092,11 +3190,19 @@
         </w:rPr>
         <w:t xml:space="preserve">Figure 6. </w:t>
       </w:r>
-      <w:r>
-        <w:rPr>
-          <w:i/>
-        </w:rPr>
-        <w:t>The time course of looking behavior for young deaf and hearing ASL-learners. The curves show mean proportion looking to the signer (blue), the target image (green), and the distracter image (red). The circle fill and the line type represent hearing status; the grey shaded region represents the analysis window (600-2500ms); error bars represent +/- 95% CI computed by non-parametric bootstrap.</w:t>
+      <w:proofErr w:type="gramStart"/>
+      <w:r>
+        <w:rPr>
+          <w:i/>
+        </w:rPr>
+        <w:t>The time course of looking behavior for young deaf and hearing ASL-learners.</w:t>
+      </w:r>
+      <w:proofErr w:type="gramEnd"/>
+      <w:r>
+        <w:rPr>
+          <w:i/>
+        </w:rPr>
+        <w:t xml:space="preserve"> The curves show mean proportion looking to the signer (blue), the target image (green), and the distracter image (red). The circle fill and the line type represent hearing status; the grey shaded region represents the analysis window (600-2500ms); error bars represent +/- 95% CI computed by non-parametric bootstrap.</w:t>
       </w:r>
     </w:p>
     <w:p>
@@ -3196,8 +3302,6 @@
       <w:r>
         <w:t xml:space="preserve"> development</w:t>
       </w:r>
-      <w:bookmarkStart w:id="4" w:name="_GoBack"/>
-      <w:bookmarkEnd w:id="4"/>
       <w:r>
         <w:t>, it was still a small sample. To facilitate replication, we have made all of our stimuli, data, and analysis code publicly available (http://kemacdonald.github.io/SOL), with the hope that other researchers will benefit from what we have learned in this work.</w:t>
       </w:r>
@@ -3306,8 +3410,25 @@
           <w:color w:val="222222"/>
           <w:shd w:val="clear" w:color="auto" w:fill="FFFFFF"/>
         </w:rPr>
-        <w:t>Arendsen, J., Van Doorn, A. J., &amp; de Ridder, H. (2009). When do people start to recognize signs?. </w:t>
-      </w:r>
+        <w:t>Arendsen, J., Van Doorn, A. J., &amp; de Ridder, H. (2009). When do people start to recognize signs</w:t>
+      </w:r>
+      <w:proofErr w:type="gramStart"/>
+      <w:r>
+        <w:rPr>
+          <w:color w:val="222222"/>
+          <w:shd w:val="clear" w:color="auto" w:fill="FFFFFF"/>
+        </w:rPr>
+        <w:t>?.</w:t>
+      </w:r>
+      <w:proofErr w:type="gramEnd"/>
+      <w:r>
+        <w:rPr>
+          <w:color w:val="222222"/>
+          <w:shd w:val="clear" w:color="auto" w:fill="FFFFFF"/>
+        </w:rPr>
+        <w:t> </w:t>
+      </w:r>
+      <w:proofErr w:type="gramStart"/>
       <w:r>
         <w:rPr>
           <w:i/>
@@ -3340,20 +3461,34 @@
         </w:rPr>
         <w:t>(2), 207-236.</w:t>
       </w:r>
+      <w:proofErr w:type="gramEnd"/>
     </w:p>
     <w:p>
       <w:pPr>
         <w:pStyle w:val="Bibliography"/>
         <w:ind w:left="720" w:hanging="720"/>
       </w:pPr>
-      <w:r>
-        <w:t>Carreiras, M., Gutiérrez-Sigut, E., Baquero, S., &amp; Corina, D. (2008). Lexical processi</w:t>
+      <w:proofErr w:type="gramStart"/>
+      <w:r>
+        <w:t>Carreiras, M., Gutiérrez-Sigut, E., Baquero, S., &amp; Corina, D. (2008).</w:t>
+      </w:r>
+      <w:proofErr w:type="gramEnd"/>
+      <w:r>
+        <w:t xml:space="preserve"> </w:t>
+      </w:r>
+      <w:proofErr w:type="gramStart"/>
+      <w:r>
+        <w:t>Lexical processi</w:t>
       </w:r>
       <w:r>
         <w:t>ng in Spanish Sign Language (LSE</w:t>
       </w:r>
       <w:r>
-        <w:t xml:space="preserve">). </w:t>
+        <w:t>).</w:t>
+      </w:r>
+      <w:proofErr w:type="gramEnd"/>
+      <w:r>
+        <w:t xml:space="preserve"> </w:t>
       </w:r>
       <w:r>
         <w:rPr>
@@ -3380,7 +3515,19 @@
         <w:ind w:left="720" w:hanging="720"/>
       </w:pPr>
       <w:r>
-        <w:t xml:space="preserve">Corina, D. P., &amp; Emmorey, K. (1993). Lexical priming in American Sign Language. In </w:t>
+        <w:t xml:space="preserve">Corina, D. P., &amp; Emmorey, K. (1993). </w:t>
+      </w:r>
+      <w:proofErr w:type="gramStart"/>
+      <w:r>
+        <w:t>Lexical priming in American Sign Language.</w:t>
+      </w:r>
+      <w:proofErr w:type="gramEnd"/>
+      <w:r>
+        <w:t xml:space="preserve"> </w:t>
+      </w:r>
+      <w:proofErr w:type="gramStart"/>
+      <w:r>
+        <w:t xml:space="preserve">In </w:t>
       </w:r>
       <w:r>
         <w:rPr>
@@ -3391,6 +3538,7 @@
       <w:r>
         <w:t>.</w:t>
       </w:r>
+      <w:proofErr w:type="gramEnd"/>
     </w:p>
     <w:p>
       <w:pPr>
@@ -3398,8 +3546,17 @@
         <w:ind w:left="720" w:hanging="720"/>
       </w:pPr>
       <w:r>
-        <w:t xml:space="preserve">Corina, D. P., &amp; Knapp, H. P. (2006). Lexical retrieval inAmerican Sign Language production. </w:t>
-      </w:r>
+        <w:t xml:space="preserve">Corina, D. P., &amp; Knapp, H. P. (2006). </w:t>
+      </w:r>
+      <w:proofErr w:type="gramStart"/>
+      <w:r>
+        <w:t>Lexical retrieval inAmerican Sign Language production.</w:t>
+      </w:r>
+      <w:proofErr w:type="gramEnd"/>
+      <w:r>
+        <w:t xml:space="preserve"> </w:t>
+      </w:r>
+      <w:proofErr w:type="gramStart"/>
       <w:r>
         <w:rPr>
           <w:i/>
@@ -3418,6 +3575,7 @@
       <w:r>
         <w:t>, 213–240.</w:t>
       </w:r>
+      <w:proofErr w:type="gramEnd"/>
     </w:p>
     <w:p>
       <w:pPr>
@@ -3499,6 +3657,7 @@
       <w:r>
         <w:t xml:space="preserve">Fernald, A., Perfors, A., &amp; Marchman, V. A. (2006). Picking up speed in understanding: Speech processing efficiency and vocabulary growth across the 2nd year. </w:t>
       </w:r>
+      <w:proofErr w:type="gramStart"/>
       <w:r>
         <w:rPr>
           <w:i/>
@@ -3517,6 +3676,7 @@
       <w:r>
         <w:t>(1), 98.</w:t>
       </w:r>
+      <w:proofErr w:type="gramEnd"/>
     </w:p>
     <w:p>
       <w:pPr>
@@ -3525,7 +3685,15 @@
       </w:pPr>
       <w:r>
         <w:lastRenderedPageBreak/>
-        <w:t xml:space="preserve">Fernald, A., Pinto, J. P., Swingley, D., Weinberg, A., &amp; McRoberts, G. W. (1998). Rapid gains in speed of verbal processing by infants in the 2nd year. </w:t>
+        <w:t xml:space="preserve">Fernald, A., Pinto, J. P., Swingley, D., Weinberg, A., &amp; McRoberts, G. W. (1998). </w:t>
+      </w:r>
+      <w:proofErr w:type="gramStart"/>
+      <w:r>
+        <w:t>Rapid gains in speed of verbal processing by infants in the 2nd year.</w:t>
+      </w:r>
+      <w:proofErr w:type="gramEnd"/>
+      <w:r>
+        <w:t xml:space="preserve"> </w:t>
       </w:r>
       <w:r>
         <w:rPr>
@@ -3606,8 +3774,13 @@
         <w:pStyle w:val="Bibliography"/>
         <w:ind w:left="720" w:hanging="720"/>
       </w:pPr>
-      <w:r>
-        <w:t xml:space="preserve">Harris, M., &amp; Mohay, H. (1997). Learning to look in the right place: A comparison of attentional behavior in deaf children with deaf and hearing mothers. </w:t>
+      <w:proofErr w:type="gramStart"/>
+      <w:r>
+        <w:t>Harris, M., &amp; Mohay, H. (1997).</w:t>
+      </w:r>
+      <w:proofErr w:type="gramEnd"/>
+      <w:r>
+        <w:t xml:space="preserve"> Learning to look in the right place: A comparison of attentional behavior in deaf children with deaf and hearing mothers. </w:t>
       </w:r>
       <w:r>
         <w:rPr>
@@ -3663,6 +3836,7 @@
       <w:r>
         <w:t xml:space="preserve">Hurtado, N., Marchman, V. A., &amp; Fernald, A. (2008). Does input influence uptake? Links between maternal talk, processing speed and vocabulary size in Spanish-learning children. </w:t>
       </w:r>
+      <w:proofErr w:type="gramStart"/>
       <w:r>
         <w:rPr>
           <w:i/>
@@ -3681,6 +3855,7 @@
       <w:r>
         <w:t>(6), F31–F39.</w:t>
       </w:r>
+      <w:proofErr w:type="gramEnd"/>
     </w:p>
     <w:p>
       <w:pPr>
@@ -3694,7 +3869,21 @@
         <w:rPr>
           <w:color w:val="050504"/>
         </w:rPr>
-        <w:t xml:space="preserve">Law, F. &amp; Edwards, J. R.  (2014). Effects of vocabulary size on online lexical processing by preschoolers.  </w:t>
+        <w:t>Law, F. &amp; Edwards, J. R.  (2014)</w:t>
+      </w:r>
+      <w:proofErr w:type="gramStart"/>
+      <w:r>
+        <w:rPr>
+          <w:color w:val="050504"/>
+        </w:rPr>
+        <w:t>. Effects of vocabulary size on online lexical processing by preschoolers.</w:t>
+      </w:r>
+      <w:proofErr w:type="gramEnd"/>
+      <w:r>
+        <w:rPr>
+          <w:color w:val="050504"/>
+        </w:rPr>
+        <w:t xml:space="preserve">  </w:t>
       </w:r>
       <w:r>
         <w:rPr>
@@ -3715,8 +3904,13 @@
         <w:pStyle w:val="Bibliography"/>
         <w:ind w:left="720" w:hanging="720"/>
       </w:pPr>
-      <w:r>
-        <w:t xml:space="preserve">Lieberman, A. M., Borovsky, A., Hatrak, M., &amp; Mayberry, R. I. (2014). Real-time processing of ASL signs: Delayed first language acquisition affects organization of the mental lexicon. </w:t>
+      <w:proofErr w:type="gramStart"/>
+      <w:r>
+        <w:t>Lieberman, A. M., Borovsky, A., Hatrak, M., &amp; Mayberry, R. I. (2014).</w:t>
+      </w:r>
+      <w:proofErr w:type="gramEnd"/>
+      <w:r>
+        <w:t xml:space="preserve"> Real-time processing of ASL signs: Delayed first language acquisition affects organization of the mental lexicon. </w:t>
       </w:r>
       <w:r>
         <w:rPr>
@@ -3732,13 +3926,22 @@
       <w:pPr>
         <w:ind w:left="720" w:hanging="720"/>
       </w:pPr>
+      <w:proofErr w:type="gramStart"/>
       <w:r>
         <w:rPr>
           <w:color w:val="222222"/>
           <w:shd w:val="clear" w:color="auto" w:fill="FFFFFF"/>
         </w:rPr>
         <w:lastRenderedPageBreak/>
-        <w:t>Lieberman, A. M., Borovsky, A., Hatrak, M., &amp; Mayberry, R. I. (2015). Real-time processing of ASL signs: Delayed first language acquisition affects organization of the mental lexicon. </w:t>
+        <w:t>Lieberman, A. M., Borovsky, A., Hatrak, M., &amp; Mayberry, R. I. (2015).</w:t>
+      </w:r>
+      <w:proofErr w:type="gramEnd"/>
+      <w:r>
+        <w:rPr>
+          <w:color w:val="222222"/>
+          <w:shd w:val="clear" w:color="auto" w:fill="FFFFFF"/>
+        </w:rPr>
+        <w:t xml:space="preserve"> Real-time processing of ASL signs: Delayed first language acquisition affects organization of the mental lexicon. </w:t>
       </w:r>
       <w:r>
         <w:rPr>
@@ -3781,6 +3984,7 @@
       <w:r>
         <w:t xml:space="preserve">Lillo-Martin, D. (1999). Modality effects and modularity in language acquisition: The acquisition of American Sign Language. </w:t>
       </w:r>
+      <w:proofErr w:type="gramStart"/>
       <w:r>
         <w:rPr>
           <w:i/>
@@ -3799,15 +4003,22 @@
       <w:r>
         <w:t>, 567.</w:t>
       </w:r>
+      <w:proofErr w:type="gramEnd"/>
     </w:p>
     <w:p>
       <w:pPr>
         <w:pStyle w:val="Bibliography"/>
         <w:ind w:left="720" w:hanging="720"/>
       </w:pPr>
-      <w:r>
-        <w:t xml:space="preserve">Marchman, V. A., &amp; Fernald, A. (2008). Speed of word recognition and vocabulary knowledge in infancy predict cognitive and language outcomes in later childhood. </w:t>
-      </w:r>
+      <w:proofErr w:type="gramStart"/>
+      <w:r>
+        <w:t>Marchman, V. A., &amp; Fernald, A. (2008).</w:t>
+      </w:r>
+      <w:proofErr w:type="gramEnd"/>
+      <w:r>
+        <w:t xml:space="preserve"> Speed of word recognition and vocabulary knowledge in infancy predict cognitive and language outcomes in later childhood. </w:t>
+      </w:r>
+      <w:proofErr w:type="gramStart"/>
       <w:r>
         <w:rPr>
           <w:i/>
@@ -3826,14 +4037,20 @@
       <w:r>
         <w:t>(3), F9–F16.</w:t>
       </w:r>
+      <w:proofErr w:type="gramEnd"/>
     </w:p>
     <w:p>
       <w:pPr>
         <w:pStyle w:val="Bibliography"/>
         <w:ind w:left="720" w:hanging="720"/>
       </w:pPr>
-      <w:r>
-        <w:t xml:space="preserve">Marslen-Wilson, W., &amp; Zwitserlood, P. (1989). Accessing spoken words: The importance of word onsets. </w:t>
+      <w:proofErr w:type="gramStart"/>
+      <w:r>
+        <w:t>Marslen-Wilson, W., &amp; Zwitserlood, P. (1989).</w:t>
+      </w:r>
+      <w:proofErr w:type="gramEnd"/>
+      <w:r>
+        <w:t xml:space="preserve"> Accessing spoken words: The importance of word onsets. </w:t>
       </w:r>
       <w:r>
         <w:rPr>
@@ -3860,8 +4077,13 @@
         <w:ind w:left="720" w:hanging="720"/>
       </w:pPr>
       <w:r>
-        <w:t>Mayberry, R. I., &amp; Squires, B. (2006). Sign language acquisition.</w:t>
-      </w:r>
+        <w:t xml:space="preserve">Mayberry, R. I., &amp; Squires, B. (2006). </w:t>
+      </w:r>
+      <w:proofErr w:type="gramStart"/>
+      <w:r>
+        <w:t>Sign language acquisition.</w:t>
+      </w:r>
+      <w:proofErr w:type="gramEnd"/>
     </w:p>
     <w:p>
       <w:pPr>
@@ -3881,7 +4103,15 @@
         <w:ind w:left="720" w:hanging="720"/>
       </w:pPr>
       <w:r>
-        <w:t xml:space="preserve">Meier, R. P., Mauk, C., Mirus, G. R., &amp; Conlin, K. E. (1998). Motoric constraints on early sign acquisition. </w:t>
+        <w:t xml:space="preserve">Meier, R. P., Mauk, C., Mirus, G. R., &amp; Conlin, K. E. (1998). </w:t>
+      </w:r>
+      <w:proofErr w:type="gramStart"/>
+      <w:r>
+        <w:t>Motoric constraints on early sign acquisition.</w:t>
+      </w:r>
+      <w:proofErr w:type="gramEnd"/>
+      <w:r>
+        <w:t xml:space="preserve"> </w:t>
       </w:r>
       <w:r>
         <w:rPr>
@@ -3917,7 +4147,15 @@
         <w:t>4</w:t>
       </w:r>
       <w:r>
-        <w:t>(2), 138–163.</w:t>
+        <w:t xml:space="preserve">(2), </w:t>
+      </w:r>
+      <w:proofErr w:type="gramStart"/>
+      <w:r>
+        <w:t>138</w:t>
+      </w:r>
+      <w:proofErr w:type="gramEnd"/>
+      <w:r>
+        <w:t>–163.</w:t>
       </w:r>
     </w:p>
     <w:p>
@@ -3974,12 +4212,14 @@
         <w:lastRenderedPageBreak/>
         <w:t xml:space="preserve">Newport, E. L., &amp; Meier, R. P. (1985). </w:t>
       </w:r>
+      <w:proofErr w:type="gramStart"/>
       <w:r>
         <w:rPr>
           <w:i/>
         </w:rPr>
         <w:t>The acquisition of American Sign Language.</w:t>
       </w:r>
+      <w:proofErr w:type="gramEnd"/>
       <w:r>
         <w:t xml:space="preserve"> Lawrence Erlbaum Associates, Inc.</w:t>
       </w:r>
@@ -4029,11 +4269,19 @@
         <w:pStyle w:val="Bibliography"/>
         <w:ind w:left="720" w:hanging="720"/>
       </w:pPr>
+      <w:proofErr w:type="gramStart"/>
       <w:r>
         <w:rPr>
           <w:shd w:val="clear" w:color="auto" w:fill="FFFFFF"/>
         </w:rPr>
-        <w:t>Plummer, M. (2003, March). JAGS: A program for analysis of Bayesian graphical models using Gibbs sampling. In </w:t>
+        <w:t>Plummer, M. (2003, March).</w:t>
+      </w:r>
+      <w:proofErr w:type="gramEnd"/>
+      <w:r>
+        <w:rPr>
+          <w:shd w:val="clear" w:color="auto" w:fill="FFFFFF"/>
+        </w:rPr>
+        <w:t xml:space="preserve"> JAGS: A program for analysis of Bayesian graphical models using Gibbs sampling. In </w:t>
       </w:r>
       <w:r>
         <w:rPr>
@@ -4059,7 +4307,21 @@
         <w:rPr>
           <w:shd w:val="clear" w:color="auto" w:fill="FFFFFF"/>
         </w:rPr>
-        <w:t>Ratcliff, R. (1993). Methods for dealing with reaction time outliers. </w:t>
+        <w:t xml:space="preserve">Ratcliff, R. (1993). </w:t>
+      </w:r>
+      <w:proofErr w:type="gramStart"/>
+      <w:r>
+        <w:rPr>
+          <w:shd w:val="clear" w:color="auto" w:fill="FFFFFF"/>
+        </w:rPr>
+        <w:t>Methods for dealing with reaction time outliers.</w:t>
+      </w:r>
+      <w:proofErr w:type="gramEnd"/>
+      <w:r>
+        <w:rPr>
+          <w:shd w:val="clear" w:color="auto" w:fill="FFFFFF"/>
+        </w:rPr>
+        <w:t> </w:t>
       </w:r>
       <w:r>
         <w:rPr>
@@ -4116,8 +4378,13 @@
         <w:pStyle w:val="Bibliography"/>
         <w:ind w:left="720" w:hanging="720"/>
       </w:pPr>
-      <w:r>
-        <w:t xml:space="preserve">Stan Development Team. 2016. RStan: the R interface to Stan, Version 2.9.0. </w:t>
+      <w:proofErr w:type="gramStart"/>
+      <w:r>
+        <w:t>Stan Development Team.</w:t>
+      </w:r>
+      <w:proofErr w:type="gramEnd"/>
+      <w:r>
+        <w:t xml:space="preserve"> 2016. RStan: the R interface to Stan, Version 2.9.0. </w:t>
       </w:r>
       <w:hyperlink r:id="rId14" w:history="1">
         <w:r>
@@ -4134,8 +4401,17 @@
         <w:ind w:left="720" w:hanging="720"/>
       </w:pPr>
       <w:r>
-        <w:t xml:space="preserve">Venker, C. E., Eernisse, E. R., Saffran, J. R., Ellis Weismer, S. (2013).   Individual differences in the real-time comprehension of children with ASD.  </w:t>
-      </w:r>
+        <w:t xml:space="preserve">Venker, C. E., Eernisse, E. R., Saffran, J. R., Ellis Weismer, S. (2013).   </w:t>
+      </w:r>
+      <w:proofErr w:type="gramStart"/>
+      <w:r>
+        <w:t>Individual differences in the real-time comprehension of children with ASD.</w:t>
+      </w:r>
+      <w:proofErr w:type="gramEnd"/>
+      <w:r>
+        <w:t xml:space="preserve">  </w:t>
+      </w:r>
+      <w:proofErr w:type="gramStart"/>
       <w:r>
         <w:rPr>
           <w:i/>
@@ -4145,17 +4421,27 @@
       <w:r>
         <w:t>, 6, 417 – 432.</w:t>
       </w:r>
+      <w:proofErr w:type="gramEnd"/>
     </w:p>
     <w:p>
       <w:pPr>
         <w:ind w:left="720" w:hanging="720"/>
       </w:pPr>
+      <w:proofErr w:type="gramStart"/>
       <w:r>
         <w:rPr>
           <w:color w:val="222222"/>
           <w:shd w:val="clear" w:color="auto" w:fill="FFFFFF"/>
         </w:rPr>
-        <w:t>Wagenmakers, E. J., Lodewyckx, T., Kuriyal, H., &amp; Grasman, R. (2010). Bayesian hypothesis testing for psychologists: A tutorial on the Savage–Dickey method. </w:t>
+        <w:t>Wagenmakers, E. J., Lodewyckx, T., Kuriyal, H., &amp; Grasman, R. (2010).</w:t>
+      </w:r>
+      <w:proofErr w:type="gramEnd"/>
+      <w:r>
+        <w:rPr>
+          <w:color w:val="222222"/>
+          <w:shd w:val="clear" w:color="auto" w:fill="FFFFFF"/>
+        </w:rPr>
+        <w:t xml:space="preserve"> Bayesian hypothesis testing for psychologists: A tutorial on the Savage–Dickey method. </w:t>
       </w:r>
       <w:r>
         <w:rPr>
@@ -4360,7 +4646,7 @@
         <w:rStyle w:val="PageNumber"/>
         <w:noProof/>
       </w:rPr>
-      <w:t>20</w:t>
+      <w:t>6</w:t>
     </w:r>
     <w:r>
       <w:rPr>

</xml_diff>

<commit_message>
fixed typo in manuscript
</commit_message>
<xml_diff>
--- a/paper/macdonald_sol_ms_final.docx
+++ b/paper/macdonald_sol_ms_final.docx
@@ -182,13 +182,8 @@
       <w:r>
         <w:t xml:space="preserve">, </w:t>
       </w:r>
-      <w:proofErr w:type="gramStart"/>
-      <w:r>
-        <w:t>language</w:t>
-      </w:r>
-      <w:proofErr w:type="gramEnd"/>
-      <w:r>
-        <w:t xml:space="preserve"> acquisition</w:t>
+      <w:r>
+        <w:t>language acquisition</w:t>
       </w:r>
     </w:p>
     <w:p>
@@ -430,8 +425,6 @@
       <w:r>
         <w:t>hs, range = 16-53 months) and 16</w:t>
       </w:r>
-      <w:bookmarkStart w:id="0" w:name="_GoBack"/>
-      <w:bookmarkEnd w:id="0"/>
       <w:r>
         <w:t xml:space="preserve"> fluent adult signers. Children learning ASL from birth from a native signer are a difficult population to recruit, given that approximately 95% of deaf children are born to hearing parents with little or no prior exposure to a signed language (Mitchell &amp; Karchmer, 2004). The majority of child participants were recruited through a center-based child education program in which ASL was the mode of instruction.  All children</w:t>
       </w:r>
@@ -509,15 +502,7 @@
         <w:t>Expressive vocabulary size</w:t>
       </w:r>
       <w:r>
-        <w:t xml:space="preserve">: Parents completed a 90-item vocabulary checklist based on the MacArthur-Bates Communicative Development Inventories (Fenson et al., 2007) adapted for children learning ASL. Vocabulary size was computed as the number of signs </w:t>
-      </w:r>
-      <w:proofErr w:type="gramStart"/>
-      <w:r>
-        <w:t>reported to be produced</w:t>
-      </w:r>
-      <w:proofErr w:type="gramEnd"/>
-      <w:r>
-        <w:t>.</w:t>
+        <w:t>: Parents completed a 90-item vocabulary checklist based on the MacArthur-Bates Communicative Development Inventories (Fenson et al., 2007) adapted for children learning ASL. Vocabulary size was computed as the number of signs reported to be produced.</w:t>
       </w:r>
     </w:p>
     <w:p>
@@ -542,12 +527,12 @@
           <w:szCs w:val="24"/>
         </w:rPr>
       </w:pPr>
-      <w:bookmarkStart w:id="1" w:name="apparatus"/>
-      <w:bookmarkStart w:id="2" w:name="trial-structure"/>
-      <w:bookmarkStart w:id="3" w:name="linguistic-and-visual-stimuli"/>
+      <w:bookmarkStart w:id="0" w:name="apparatus"/>
+      <w:bookmarkStart w:id="1" w:name="trial-structure"/>
+      <w:bookmarkStart w:id="2" w:name="linguistic-and-visual-stimuli"/>
+      <w:bookmarkEnd w:id="0"/>
       <w:bookmarkEnd w:id="1"/>
       <w:bookmarkEnd w:id="2"/>
-      <w:bookmarkEnd w:id="3"/>
       <w:r>
         <w:rPr>
           <w:rFonts w:cs="Times New Roman"/>
@@ -562,45 +547,21 @@
       </w:r>
       <w:r>
         <w:lastRenderedPageBreak/>
-        <w:t xml:space="preserve">tent, which reduced visual distractions during the task. On each trial, pictures of two familiar objects appeared on the screen, a target object corresponding to the target noun, and a distracter object matched for visual salience.  Between these two pictures was a central video of an adult female signing the name of one of the pictures. Participants saw 32 test trials with five filler trials (e.g. “YOU LIKE PICTURES? MORE WANT?”) </w:t>
-      </w:r>
-      <w:proofErr w:type="gramStart"/>
-      <w:r>
-        <w:t>interspersed</w:t>
-      </w:r>
-      <w:proofErr w:type="gramEnd"/>
-      <w:r>
-        <w:t xml:space="preserve"> to maintain children’s interest.</w:t>
+        <w:t>tent, which reduced visual distractions during the task. On each trial, pictures of two familiar objects appeared on the screen, a target object corresponding to the target noun, and a distracter object matched for visual salience.  Between these two pictures was a central video of an adult female signing the name of one of the pictures. Participants saw 32 test trials with five filler trials (e.g. “YOU LIKE PICTURES? MORE WANT?”) interspersed to maintain children’s interest.</w:t>
       </w:r>
     </w:p>
     <w:p>
       <w:pPr>
         <w:spacing w:before="120"/>
       </w:pPr>
-      <w:proofErr w:type="gramStart"/>
-      <w:r>
-        <w:rPr>
-          <w:i/>
-        </w:rPr>
-        <w:t>Coding and Reliability.</w:t>
-      </w:r>
-      <w:proofErr w:type="gramEnd"/>
-      <w:r>
-        <w:rPr>
-          <w:i/>
-        </w:rPr>
-        <w:t xml:space="preserve"> </w:t>
-      </w:r>
-      <w:r>
-        <w:t xml:space="preserve">Participants’ gaze patterns were videotaped and later coded frame-by-frame at 33-ms resolution by </w:t>
-      </w:r>
-      <w:proofErr w:type="gramStart"/>
-      <w:r>
-        <w:t>highly-trained</w:t>
-      </w:r>
-      <w:proofErr w:type="gramEnd"/>
-      <w:r>
-        <w:t xml:space="preserve"> coders blind to target side.  On each trial, coders indicated whether the eyes were fixated on the central signer, one of the images, shifting between pictures, or away (off), yielding a high-resolution record of eye movements aligned with target noun onset. Prior to coding, all trials for child participants were pre-screened to exclude those few with parental interference on a trial-by-trial basis. To assess inter-coder reliability, 25% of the videos were re-coded.  Agreement within a single frame averaged 98% on these reliability assessments. </w:t>
+      <w:r>
+        <w:rPr>
+          <w:i/>
+        </w:rPr>
+        <w:t xml:space="preserve">Coding and Reliability. </w:t>
+      </w:r>
+      <w:r>
+        <w:t xml:space="preserve">Participants’ gaze patterns were videotaped and later coded frame-by-frame at 33-ms resolution by highly-trained coders blind to target side.  On each trial, coders indicated whether the eyes were fixated on the central signer, one of the images, shifting between pictures, or away (off), yielding a high-resolution record of eye movements aligned with target noun onset. Prior to coding, all trials for child participants were pre-screened to exclude those few with parental interference on a trial-by-trial basis. To assess inter-coder reliability, 25% of the videos were re-coded.  Agreement within a single frame averaged 98% on these reliability assessments. </w:t>
       </w:r>
     </w:p>
     <w:p>
@@ -688,21 +649,7 @@
         <w:rPr>
           <w:rFonts w:ascii="Times New Roman" w:hAnsi="Times New Roman"/>
         </w:rPr>
-        <w:t>Sentence-final wh-phrase: “HEY! [</w:t>
-      </w:r>
-      <w:proofErr w:type="gramStart"/>
-      <w:r>
-        <w:rPr>
-          <w:rFonts w:ascii="Times New Roman" w:hAnsi="Times New Roman"/>
-        </w:rPr>
-        <w:t>target</w:t>
-      </w:r>
-      <w:proofErr w:type="gramEnd"/>
-      <w:r>
-        <w:rPr>
-          <w:rFonts w:ascii="Times New Roman" w:hAnsi="Times New Roman"/>
-        </w:rPr>
-        <w:t xml:space="preserve"> noun] WHERE?”</w:t>
+        <w:t>Sentence-final wh-phrase: “HEY! [target noun] WHERE?”</w:t>
       </w:r>
     </w:p>
     <w:p>
@@ -755,8 +702,8 @@
       <w:r>
         <w:t xml:space="preserve">Figure 1 shows the structure of a trial with one question type (sentence final wh-phrase) in the VLP task. On each trial, the child saw two images of familiar objects on the screen for 2 s before the signer appeared, allowing the child to inspect both images. Next, children saw a still frame of the signer for 1 s, so they could orient to the signer prior to sentence onset. The target sentence was then presented, followed by a question and 2-s hold, followed by an exclamation to encourage attention to the task. </w:t>
       </w:r>
-      <w:bookmarkStart w:id="4" w:name="coding-and-reliability"/>
-      <w:bookmarkEnd w:id="4"/>
+      <w:bookmarkStart w:id="3" w:name="coding-and-reliability"/>
+      <w:bookmarkEnd w:id="3"/>
     </w:p>
     <w:p>
       <w:pPr>
@@ -875,14 +822,12 @@
       <w:pPr>
         <w:spacing w:before="120"/>
       </w:pPr>
-      <w:proofErr w:type="gramStart"/>
       <w:r>
         <w:rPr>
           <w:i/>
         </w:rPr>
         <w:t>Computing target sign onset.</w:t>
       </w:r>
-      <w:proofErr w:type="gramEnd"/>
       <w:r>
         <w:t xml:space="preserve"> In studies of spoken language processing, target word onset is typically identified as the first moment in the auditory signal when there is acoustic evidence of the target word. However, in signed languages like ASL, phonological information is presented in several parts of the visual signal simultaneously – for example, in both the hands and face of the signer - making it difficult to precisely determine the beginning of the target sign. Here, we took an empirical approach to defining target sign onset. We asked 10 fluent adult signers unfamiliar with the stimuli to watch videos of the target signs while viewing the same picture pairs as in the VLP task. For each sign token, final target noun onsets were identified as the earliest point in the signed sentence at which adults discriminated the pictures with 100% agreement.</w:t>
       </w:r>
@@ -891,7 +836,6 @@
       <w:pPr>
         <w:spacing w:before="120"/>
       </w:pPr>
-      <w:proofErr w:type="gramStart"/>
       <w:r>
         <w:rPr>
           <w:i/>
@@ -899,7 +843,6 @@
         <w:lastRenderedPageBreak/>
         <w:t>Reaction Time (RT).</w:t>
       </w:r>
-      <w:proofErr w:type="gramEnd"/>
       <w:r>
         <w:t xml:space="preserve"> Reaction time (RT) corresponds to the latency to shift from the central signer to the target picture on all signer-to-target shifts, measured from onset of the target sign. We chose cutoff response times based on the distribution of children’s RTs in our task, selecting the middle 90% (600-2500 ms) (e.g., Ratcliff, 1993). Incorrect shifts (signer-to-distracter (19%), signer-to-away (14%), no shift (8%)) were not included in the computation of median RT. </w:t>
       </w:r>
@@ -1596,19 +1539,11 @@
         </w:rPr>
         <w:t xml:space="preserve">Figure 3. </w:t>
       </w:r>
-      <w:proofErr w:type="gramStart"/>
-      <w:r>
-        <w:rPr>
-          <w:i/>
-        </w:rPr>
-        <w:t>Summary measures of developmental changes in ASL processing efficiency.</w:t>
-      </w:r>
-      <w:proofErr w:type="gramEnd"/>
-      <w:r>
-        <w:rPr>
-          <w:i/>
-        </w:rPr>
-        <w:t xml:space="preserve"> The left panel shows mean Accuracy for younger kids, older kids, and adults; the right panel shows mean RT for all three groups. Error bars represent +/- 95% Highest Density Intervals.</w:t>
+      <w:r>
+        <w:rPr>
+          <w:i/>
+        </w:rPr>
+        <w:t>Summary measures of developmental changes in ASL processing efficiency. The left panel shows mean Accuracy for younger kids, older kids, and adults; the right panel shows mean RT for all three groups. Error bars represent +/- 95% Highest Density Intervals.</w:t>
       </w:r>
     </w:p>
     <w:p>
@@ -2323,25 +2258,7 @@
           <w:i/>
           <w:color w:val="000000"/>
         </w:rPr>
-        <w:t xml:space="preserve"> </w:t>
-      </w:r>
-      <w:proofErr w:type="gramStart"/>
-      <w:r>
-        <w:rPr>
-          <w:rFonts w:ascii="Times New Roman" w:eastAsiaTheme="minorEastAsia" w:hAnsi="Times New Roman" w:cs="Times New Roman"/>
-          <w:i/>
-          <w:color w:val="000000"/>
-        </w:rPr>
-        <w:t>is</w:t>
-      </w:r>
-      <w:proofErr w:type="gramEnd"/>
-      <w:r>
-        <w:rPr>
-          <w:rFonts w:ascii="Times New Roman" w:eastAsiaTheme="minorEastAsia" w:hAnsi="Times New Roman" w:cs="Times New Roman"/>
-          <w:i/>
-          <w:color w:val="000000"/>
-        </w:rPr>
-        <w:t xml:space="preserve"> the Bayes Factor comparing the evidence in favor of linear model to an intercept-only (null) model; Mean </w:t>
+        <w:t xml:space="preserve"> is the Bayes Factor comparing the evidence in favor of linear model to an intercept-only (null) model; Mean </w:t>
       </w:r>
       <w:r>
         <w:rPr>
@@ -2604,11 +2521,20 @@
         </m:sSub>
       </m:oMath>
       <w:r>
-        <w:t xml:space="preserve"> = 6.1), with the model estimating a 0.004 (~0.5%) increase for each additional sign children knew. Moreover, children </w:t>
+        <w:t xml:space="preserve"> = 6.8</w:t>
+      </w:r>
+      <w:r>
+        <w:t>), w</w:t>
+      </w:r>
+      <w:r>
+        <w:t>ith the model estimating a 0.003</w:t>
+      </w:r>
+      <w:r>
+        <w:t xml:space="preserve"> increase for each additional sign children knew. Moreover, children who were </w:t>
       </w:r>
       <w:r>
         <w:lastRenderedPageBreak/>
-        <w:t>who were faster to recognize ASL signs were those with larger sign vocabularies (</w:t>
+        <w:t>faster to recognize ASL signs were those with larger sign vocabularies (</w:t>
       </w:r>
       <m:oMath>
         <m:sSub>
@@ -2645,7 +2571,13 @@
         <w:t xml:space="preserve"> = 18.2</w:t>
       </w:r>
       <w:r>
-        <w:t>), with each additional sign resulting in a ~5 ms decrease in estimated RT.</w:t>
+        <w:t>), with each a</w:t>
+      </w:r>
+      <w:r>
+        <w:t>dditional sign resulting in a ~6</w:t>
+      </w:r>
+      <w:r>
+        <w:t xml:space="preserve"> ms decrease in estimated RT.</w:t>
       </w:r>
     </w:p>
     <w:p>
@@ -2890,7 +2822,12 @@
         </m:sSub>
       </m:oMath>
       <w:r>
-        <w:t xml:space="preserve"> = 7.48m) and hearing (n=13, </w:t>
+        <w:t xml:space="preserve"> = 7.5</w:t>
+      </w:r>
+      <w:bookmarkStart w:id="4" w:name="_GoBack"/>
+      <w:bookmarkEnd w:id="4"/>
+      <w:r>
+        <w:t xml:space="preserve">m) and hearing (n=13, </w:t>
       </w:r>
       <m:oMath>
         <m:sSub>
@@ -2952,7 +2889,10 @@
         </m:sSub>
       </m:oMath>
       <w:r>
-        <w:t xml:space="preserve"> = 11.19m) children. Overall, these two groups showed a similar time course of looking behavior: shifting away from the signer, increasing looks to the target, and shifting back to the signer at similar time points as the sign unfolded. We found no differences in mean accuracy (</w:t>
+        <w:t xml:space="preserve"> = 11.2</w:t>
+      </w:r>
+      <w:r>
+        <w:t>m) children. Overall, these two groups showed a similar time course of looking behavior: shifting away from the signer, increasing looks to the target, and shifting back to the signer at similar time points as the sign unfolded. We found no differences in mean accuracy (</w:t>
       </w:r>
       <m:oMath>
         <m:sSub>
@@ -3190,19 +3130,11 @@
         </w:rPr>
         <w:t xml:space="preserve">Figure 6. </w:t>
       </w:r>
-      <w:proofErr w:type="gramStart"/>
-      <w:r>
-        <w:rPr>
-          <w:i/>
-        </w:rPr>
-        <w:t>The time course of looking behavior for young deaf and hearing ASL-learners.</w:t>
-      </w:r>
-      <w:proofErr w:type="gramEnd"/>
-      <w:r>
-        <w:rPr>
-          <w:i/>
-        </w:rPr>
-        <w:t xml:space="preserve"> The curves show mean proportion looking to the signer (blue), the target image (green), and the distracter image (red). The circle fill and the line type represent hearing status; the grey shaded region represents the analysis window (600-2500ms); error bars represent +/- 95% CI computed by non-parametric bootstrap.</w:t>
+      <w:r>
+        <w:rPr>
+          <w:i/>
+        </w:rPr>
+        <w:t>The time course of looking behavior for young deaf and hearing ASL-learners. The curves show mean proportion looking to the signer (blue), the target image (green), and the distracter image (red). The circle fill and the line type represent hearing status; the grey shaded region represents the analysis window (600-2500ms); error bars represent +/- 95% CI computed by non-parametric bootstrap.</w:t>
       </w:r>
     </w:p>
     <w:p>
@@ -3410,25 +3342,8 @@
           <w:color w:val="222222"/>
           <w:shd w:val="clear" w:color="auto" w:fill="FFFFFF"/>
         </w:rPr>
-        <w:t>Arendsen, J., Van Doorn, A. J., &amp; de Ridder, H. (2009). When do people start to recognize signs</w:t>
-      </w:r>
-      <w:proofErr w:type="gramStart"/>
-      <w:r>
-        <w:rPr>
-          <w:color w:val="222222"/>
-          <w:shd w:val="clear" w:color="auto" w:fill="FFFFFF"/>
-        </w:rPr>
-        <w:t>?.</w:t>
-      </w:r>
-      <w:proofErr w:type="gramEnd"/>
-      <w:r>
-        <w:rPr>
-          <w:color w:val="222222"/>
-          <w:shd w:val="clear" w:color="auto" w:fill="FFFFFF"/>
-        </w:rPr>
-        <w:t> </w:t>
-      </w:r>
-      <w:proofErr w:type="gramStart"/>
+        <w:t>Arendsen, J., Van Doorn, A. J., &amp; de Ridder, H. (2009). When do people start to recognize signs?. </w:t>
+      </w:r>
       <w:r>
         <w:rPr>
           <w:i/>
@@ -3461,34 +3376,20 @@
         </w:rPr>
         <w:t>(2), 207-236.</w:t>
       </w:r>
-      <w:proofErr w:type="gramEnd"/>
     </w:p>
     <w:p>
       <w:pPr>
         <w:pStyle w:val="Bibliography"/>
         <w:ind w:left="720" w:hanging="720"/>
       </w:pPr>
-      <w:proofErr w:type="gramStart"/>
-      <w:r>
-        <w:t>Carreiras, M., Gutiérrez-Sigut, E., Baquero, S., &amp; Corina, D. (2008).</w:t>
-      </w:r>
-      <w:proofErr w:type="gramEnd"/>
-      <w:r>
-        <w:t xml:space="preserve"> </w:t>
-      </w:r>
-      <w:proofErr w:type="gramStart"/>
-      <w:r>
-        <w:t>Lexical processi</w:t>
+      <w:r>
+        <w:t>Carreiras, M., Gutiérrez-Sigut, E., Baquero, S., &amp; Corina, D. (2008). Lexical processi</w:t>
       </w:r>
       <w:r>
         <w:t>ng in Spanish Sign Language (LSE</w:t>
       </w:r>
       <w:r>
-        <w:t>).</w:t>
-      </w:r>
-      <w:proofErr w:type="gramEnd"/>
-      <w:r>
-        <w:t xml:space="preserve"> </w:t>
+        <w:t xml:space="preserve">). </w:t>
       </w:r>
       <w:r>
         <w:rPr>
@@ -3515,19 +3416,7 @@
         <w:ind w:left="720" w:hanging="720"/>
       </w:pPr>
       <w:r>
-        <w:t xml:space="preserve">Corina, D. P., &amp; Emmorey, K. (1993). </w:t>
-      </w:r>
-      <w:proofErr w:type="gramStart"/>
-      <w:r>
-        <w:t>Lexical priming in American Sign Language.</w:t>
-      </w:r>
-      <w:proofErr w:type="gramEnd"/>
-      <w:r>
-        <w:t xml:space="preserve"> </w:t>
-      </w:r>
-      <w:proofErr w:type="gramStart"/>
-      <w:r>
-        <w:t xml:space="preserve">In </w:t>
+        <w:t xml:space="preserve">Corina, D. P., &amp; Emmorey, K. (1993). Lexical priming in American Sign Language. In </w:t>
       </w:r>
       <w:r>
         <w:rPr>
@@ -3538,7 +3427,6 @@
       <w:r>
         <w:t>.</w:t>
       </w:r>
-      <w:proofErr w:type="gramEnd"/>
     </w:p>
     <w:p>
       <w:pPr>
@@ -3546,17 +3434,8 @@
         <w:ind w:left="720" w:hanging="720"/>
       </w:pPr>
       <w:r>
-        <w:t xml:space="preserve">Corina, D. P., &amp; Knapp, H. P. (2006). </w:t>
-      </w:r>
-      <w:proofErr w:type="gramStart"/>
-      <w:r>
-        <w:t>Lexical retrieval inAmerican Sign Language production.</w:t>
-      </w:r>
-      <w:proofErr w:type="gramEnd"/>
-      <w:r>
-        <w:t xml:space="preserve"> </w:t>
-      </w:r>
-      <w:proofErr w:type="gramStart"/>
+        <w:t xml:space="preserve">Corina, D. P., &amp; Knapp, H. P. (2006). Lexical retrieval inAmerican Sign Language production. </w:t>
+      </w:r>
       <w:r>
         <w:rPr>
           <w:i/>
@@ -3575,7 +3454,6 @@
       <w:r>
         <w:t>, 213–240.</w:t>
       </w:r>
-      <w:proofErr w:type="gramEnd"/>
     </w:p>
     <w:p>
       <w:pPr>
@@ -3657,7 +3535,6 @@
       <w:r>
         <w:t xml:space="preserve">Fernald, A., Perfors, A., &amp; Marchman, V. A. (2006). Picking up speed in understanding: Speech processing efficiency and vocabulary growth across the 2nd year. </w:t>
       </w:r>
-      <w:proofErr w:type="gramStart"/>
       <w:r>
         <w:rPr>
           <w:i/>
@@ -3676,7 +3553,6 @@
       <w:r>
         <w:t>(1), 98.</w:t>
       </w:r>
-      <w:proofErr w:type="gramEnd"/>
     </w:p>
     <w:p>
       <w:pPr>
@@ -3685,15 +3561,7 @@
       </w:pPr>
       <w:r>
         <w:lastRenderedPageBreak/>
-        <w:t xml:space="preserve">Fernald, A., Pinto, J. P., Swingley, D., Weinberg, A., &amp; McRoberts, G. W. (1998). </w:t>
-      </w:r>
-      <w:proofErr w:type="gramStart"/>
-      <w:r>
-        <w:t>Rapid gains in speed of verbal processing by infants in the 2nd year.</w:t>
-      </w:r>
-      <w:proofErr w:type="gramEnd"/>
-      <w:r>
-        <w:t xml:space="preserve"> </w:t>
+        <w:t xml:space="preserve">Fernald, A., Pinto, J. P., Swingley, D., Weinberg, A., &amp; McRoberts, G. W. (1998). Rapid gains in speed of verbal processing by infants in the 2nd year. </w:t>
       </w:r>
       <w:r>
         <w:rPr>
@@ -3774,13 +3642,8 @@
         <w:pStyle w:val="Bibliography"/>
         <w:ind w:left="720" w:hanging="720"/>
       </w:pPr>
-      <w:proofErr w:type="gramStart"/>
-      <w:r>
-        <w:t>Harris, M., &amp; Mohay, H. (1997).</w:t>
-      </w:r>
-      <w:proofErr w:type="gramEnd"/>
-      <w:r>
-        <w:t xml:space="preserve"> Learning to look in the right place: A comparison of attentional behavior in deaf children with deaf and hearing mothers. </w:t>
+      <w:r>
+        <w:t xml:space="preserve">Harris, M., &amp; Mohay, H. (1997). Learning to look in the right place: A comparison of attentional behavior in deaf children with deaf and hearing mothers. </w:t>
       </w:r>
       <w:r>
         <w:rPr>
@@ -3836,7 +3699,6 @@
       <w:r>
         <w:t xml:space="preserve">Hurtado, N., Marchman, V. A., &amp; Fernald, A. (2008). Does input influence uptake? Links between maternal talk, processing speed and vocabulary size in Spanish-learning children. </w:t>
       </w:r>
-      <w:proofErr w:type="gramStart"/>
       <w:r>
         <w:rPr>
           <w:i/>
@@ -3855,7 +3717,6 @@
       <w:r>
         <w:t>(6), F31–F39.</w:t>
       </w:r>
-      <w:proofErr w:type="gramEnd"/>
     </w:p>
     <w:p>
       <w:pPr>
@@ -3869,21 +3730,7 @@
         <w:rPr>
           <w:color w:val="050504"/>
         </w:rPr>
-        <w:t>Law, F. &amp; Edwards, J. R.  (2014)</w:t>
-      </w:r>
-      <w:proofErr w:type="gramStart"/>
-      <w:r>
-        <w:rPr>
-          <w:color w:val="050504"/>
-        </w:rPr>
-        <w:t>. Effects of vocabulary size on online lexical processing by preschoolers.</w:t>
-      </w:r>
-      <w:proofErr w:type="gramEnd"/>
-      <w:r>
-        <w:rPr>
-          <w:color w:val="050504"/>
-        </w:rPr>
-        <w:t xml:space="preserve">  </w:t>
+        <w:t xml:space="preserve">Law, F. &amp; Edwards, J. R.  (2014). Effects of vocabulary size on online lexical processing by preschoolers.  </w:t>
       </w:r>
       <w:r>
         <w:rPr>
@@ -3904,13 +3751,8 @@
         <w:pStyle w:val="Bibliography"/>
         <w:ind w:left="720" w:hanging="720"/>
       </w:pPr>
-      <w:proofErr w:type="gramStart"/>
-      <w:r>
-        <w:t>Lieberman, A. M., Borovsky, A., Hatrak, M., &amp; Mayberry, R. I. (2014).</w:t>
-      </w:r>
-      <w:proofErr w:type="gramEnd"/>
-      <w:r>
-        <w:t xml:space="preserve"> Real-time processing of ASL signs: Delayed first language acquisition affects organization of the mental lexicon. </w:t>
+      <w:r>
+        <w:t xml:space="preserve">Lieberman, A. M., Borovsky, A., Hatrak, M., &amp; Mayberry, R. I. (2014). Real-time processing of ASL signs: Delayed first language acquisition affects organization of the mental lexicon. </w:t>
       </w:r>
       <w:r>
         <w:rPr>
@@ -3926,22 +3768,13 @@
       <w:pPr>
         <w:ind w:left="720" w:hanging="720"/>
       </w:pPr>
-      <w:proofErr w:type="gramStart"/>
       <w:r>
         <w:rPr>
           <w:color w:val="222222"/>
           <w:shd w:val="clear" w:color="auto" w:fill="FFFFFF"/>
         </w:rPr>
         <w:lastRenderedPageBreak/>
-        <w:t>Lieberman, A. M., Borovsky, A., Hatrak, M., &amp; Mayberry, R. I. (2015).</w:t>
-      </w:r>
-      <w:proofErr w:type="gramEnd"/>
-      <w:r>
-        <w:rPr>
-          <w:color w:val="222222"/>
-          <w:shd w:val="clear" w:color="auto" w:fill="FFFFFF"/>
-        </w:rPr>
-        <w:t xml:space="preserve"> Real-time processing of ASL signs: Delayed first language acquisition affects organization of the mental lexicon. </w:t>
+        <w:t>Lieberman, A. M., Borovsky, A., Hatrak, M., &amp; Mayberry, R. I. (2015). Real-time processing of ASL signs: Delayed first language acquisition affects organization of the mental lexicon. </w:t>
       </w:r>
       <w:r>
         <w:rPr>
@@ -3984,7 +3817,6 @@
       <w:r>
         <w:t xml:space="preserve">Lillo-Martin, D. (1999). Modality effects and modularity in language acquisition: The acquisition of American Sign Language. </w:t>
       </w:r>
-      <w:proofErr w:type="gramStart"/>
       <w:r>
         <w:rPr>
           <w:i/>
@@ -4003,22 +3835,15 @@
       <w:r>
         <w:t>, 567.</w:t>
       </w:r>
-      <w:proofErr w:type="gramEnd"/>
     </w:p>
     <w:p>
       <w:pPr>
         <w:pStyle w:val="Bibliography"/>
         <w:ind w:left="720" w:hanging="720"/>
       </w:pPr>
-      <w:proofErr w:type="gramStart"/>
-      <w:r>
-        <w:t>Marchman, V. A., &amp; Fernald, A. (2008).</w:t>
-      </w:r>
-      <w:proofErr w:type="gramEnd"/>
-      <w:r>
-        <w:t xml:space="preserve"> Speed of word recognition and vocabulary knowledge in infancy predict cognitive and language outcomes in later childhood. </w:t>
-      </w:r>
-      <w:proofErr w:type="gramStart"/>
+      <w:r>
+        <w:t xml:space="preserve">Marchman, V. A., &amp; Fernald, A. (2008). Speed of word recognition and vocabulary knowledge in infancy predict cognitive and language outcomes in later childhood. </w:t>
+      </w:r>
       <w:r>
         <w:rPr>
           <w:i/>
@@ -4037,20 +3862,14 @@
       <w:r>
         <w:t>(3), F9–F16.</w:t>
       </w:r>
-      <w:proofErr w:type="gramEnd"/>
     </w:p>
     <w:p>
       <w:pPr>
         <w:pStyle w:val="Bibliography"/>
         <w:ind w:left="720" w:hanging="720"/>
       </w:pPr>
-      <w:proofErr w:type="gramStart"/>
-      <w:r>
-        <w:t>Marslen-Wilson, W., &amp; Zwitserlood, P. (1989).</w:t>
-      </w:r>
-      <w:proofErr w:type="gramEnd"/>
-      <w:r>
-        <w:t xml:space="preserve"> Accessing spoken words: The importance of word onsets. </w:t>
+      <w:r>
+        <w:t xml:space="preserve">Marslen-Wilson, W., &amp; Zwitserlood, P. (1989). Accessing spoken words: The importance of word onsets. </w:t>
       </w:r>
       <w:r>
         <w:rPr>
@@ -4077,13 +3896,8 @@
         <w:ind w:left="720" w:hanging="720"/>
       </w:pPr>
       <w:r>
-        <w:t xml:space="preserve">Mayberry, R. I., &amp; Squires, B. (2006). </w:t>
-      </w:r>
-      <w:proofErr w:type="gramStart"/>
-      <w:r>
-        <w:t>Sign language acquisition.</w:t>
-      </w:r>
-      <w:proofErr w:type="gramEnd"/>
+        <w:t>Mayberry, R. I., &amp; Squires, B. (2006). Sign language acquisition.</w:t>
+      </w:r>
     </w:p>
     <w:p>
       <w:pPr>
@@ -4103,15 +3917,7 @@
         <w:ind w:left="720" w:hanging="720"/>
       </w:pPr>
       <w:r>
-        <w:t xml:space="preserve">Meier, R. P., Mauk, C., Mirus, G. R., &amp; Conlin, K. E. (1998). </w:t>
-      </w:r>
-      <w:proofErr w:type="gramStart"/>
-      <w:r>
-        <w:t>Motoric constraints on early sign acquisition.</w:t>
-      </w:r>
-      <w:proofErr w:type="gramEnd"/>
-      <w:r>
-        <w:t xml:space="preserve"> </w:t>
+        <w:t xml:space="preserve">Meier, R. P., Mauk, C., Mirus, G. R., &amp; Conlin, K. E. (1998). Motoric constraints on early sign acquisition. </w:t>
       </w:r>
       <w:r>
         <w:rPr>
@@ -4147,15 +3953,7 @@
         <w:t>4</w:t>
       </w:r>
       <w:r>
-        <w:t xml:space="preserve">(2), </w:t>
-      </w:r>
-      <w:proofErr w:type="gramStart"/>
-      <w:r>
-        <w:t>138</w:t>
-      </w:r>
-      <w:proofErr w:type="gramEnd"/>
-      <w:r>
-        <w:t>–163.</w:t>
+        <w:t>(2), 138–163.</w:t>
       </w:r>
     </w:p>
     <w:p>
@@ -4212,14 +4010,12 @@
         <w:lastRenderedPageBreak/>
         <w:t xml:space="preserve">Newport, E. L., &amp; Meier, R. P. (1985). </w:t>
       </w:r>
-      <w:proofErr w:type="gramStart"/>
       <w:r>
         <w:rPr>
           <w:i/>
         </w:rPr>
         <w:t>The acquisition of American Sign Language.</w:t>
       </w:r>
-      <w:proofErr w:type="gramEnd"/>
       <w:r>
         <w:t xml:space="preserve"> Lawrence Erlbaum Associates, Inc.</w:t>
       </w:r>
@@ -4269,19 +4065,11 @@
         <w:pStyle w:val="Bibliography"/>
         <w:ind w:left="720" w:hanging="720"/>
       </w:pPr>
-      <w:proofErr w:type="gramStart"/>
       <w:r>
         <w:rPr>
           <w:shd w:val="clear" w:color="auto" w:fill="FFFFFF"/>
         </w:rPr>
-        <w:t>Plummer, M. (2003, March).</w:t>
-      </w:r>
-      <w:proofErr w:type="gramEnd"/>
-      <w:r>
-        <w:rPr>
-          <w:shd w:val="clear" w:color="auto" w:fill="FFFFFF"/>
-        </w:rPr>
-        <w:t xml:space="preserve"> JAGS: A program for analysis of Bayesian graphical models using Gibbs sampling. In </w:t>
+        <w:t>Plummer, M. (2003, March). JAGS: A program for analysis of Bayesian graphical models using Gibbs sampling. In </w:t>
       </w:r>
       <w:r>
         <w:rPr>
@@ -4307,21 +4095,7 @@
         <w:rPr>
           <w:shd w:val="clear" w:color="auto" w:fill="FFFFFF"/>
         </w:rPr>
-        <w:t xml:space="preserve">Ratcliff, R. (1993). </w:t>
-      </w:r>
-      <w:proofErr w:type="gramStart"/>
-      <w:r>
-        <w:rPr>
-          <w:shd w:val="clear" w:color="auto" w:fill="FFFFFF"/>
-        </w:rPr>
-        <w:t>Methods for dealing with reaction time outliers.</w:t>
-      </w:r>
-      <w:proofErr w:type="gramEnd"/>
-      <w:r>
-        <w:rPr>
-          <w:shd w:val="clear" w:color="auto" w:fill="FFFFFF"/>
-        </w:rPr>
-        <w:t> </w:t>
+        <w:t>Ratcliff, R. (1993). Methods for dealing with reaction time outliers. </w:t>
       </w:r>
       <w:r>
         <w:rPr>
@@ -4378,13 +4152,8 @@
         <w:pStyle w:val="Bibliography"/>
         <w:ind w:left="720" w:hanging="720"/>
       </w:pPr>
-      <w:proofErr w:type="gramStart"/>
-      <w:r>
-        <w:t>Stan Development Team.</w:t>
-      </w:r>
-      <w:proofErr w:type="gramEnd"/>
-      <w:r>
-        <w:t xml:space="preserve"> 2016. RStan: the R interface to Stan, Version 2.9.0. </w:t>
+      <w:r>
+        <w:t xml:space="preserve">Stan Development Team. 2016. RStan: the R interface to Stan, Version 2.9.0. </w:t>
       </w:r>
       <w:hyperlink r:id="rId14" w:history="1">
         <w:r>
@@ -4401,17 +4170,8 @@
         <w:ind w:left="720" w:hanging="720"/>
       </w:pPr>
       <w:r>
-        <w:t xml:space="preserve">Venker, C. E., Eernisse, E. R., Saffran, J. R., Ellis Weismer, S. (2013).   </w:t>
-      </w:r>
-      <w:proofErr w:type="gramStart"/>
-      <w:r>
-        <w:t>Individual differences in the real-time comprehension of children with ASD.</w:t>
-      </w:r>
-      <w:proofErr w:type="gramEnd"/>
-      <w:r>
-        <w:t xml:space="preserve">  </w:t>
-      </w:r>
-      <w:proofErr w:type="gramStart"/>
+        <w:t xml:space="preserve">Venker, C. E., Eernisse, E. R., Saffran, J. R., Ellis Weismer, S. (2013).   Individual differences in the real-time comprehension of children with ASD.  </w:t>
+      </w:r>
       <w:r>
         <w:rPr>
           <w:i/>
@@ -4421,27 +4181,17 @@
       <w:r>
         <w:t>, 6, 417 – 432.</w:t>
       </w:r>
-      <w:proofErr w:type="gramEnd"/>
     </w:p>
     <w:p>
       <w:pPr>
         <w:ind w:left="720" w:hanging="720"/>
       </w:pPr>
-      <w:proofErr w:type="gramStart"/>
       <w:r>
         <w:rPr>
           <w:color w:val="222222"/>
           <w:shd w:val="clear" w:color="auto" w:fill="FFFFFF"/>
         </w:rPr>
-        <w:t>Wagenmakers, E. J., Lodewyckx, T., Kuriyal, H., &amp; Grasman, R. (2010).</w:t>
-      </w:r>
-      <w:proofErr w:type="gramEnd"/>
-      <w:r>
-        <w:rPr>
-          <w:color w:val="222222"/>
-          <w:shd w:val="clear" w:color="auto" w:fill="FFFFFF"/>
-        </w:rPr>
-        <w:t xml:space="preserve"> Bayesian hypothesis testing for psychologists: A tutorial on the Savage–Dickey method. </w:t>
+        <w:t>Wagenmakers, E. J., Lodewyckx, T., Kuriyal, H., &amp; Grasman, R. (2010). Bayesian hypothesis testing for psychologists: A tutorial on the Savage–Dickey method. </w:t>
       </w:r>
       <w:r>
         <w:rPr>
@@ -4646,7 +4396,7 @@
         <w:rStyle w:val="PageNumber"/>
         <w:noProof/>
       </w:rPr>
-      <w:t>6</w:t>
+      <w:t>18</w:t>
     </w:r>
     <w:r>
       <w:rPr>

</xml_diff>

<commit_message>
added psych science revision and cover letter
</commit_message>
<xml_diff>
--- a/paper/macdonald_sol_ms_final.docx
+++ b/paper/macdonald_sol_ms_final.docx
@@ -426,7 +426,15 @@
         <w:t>hs, range = 16-53 months) and 16</w:t>
       </w:r>
       <w:r>
-        <w:t xml:space="preserve"> fluent adult signers. Children learning ASL from birth from a native signer are a difficult population to recruit, given that approximately 95% of deaf children are born to hearing parents with little or no prior exposure to a signed language (Mitchell &amp; Karchmer, 2004). The majority of child participants were recruited through a center-based child education program in which ASL was the mode of instruction.  All children</w:t>
+        <w:t xml:space="preserve"> fluent adult signers. Children learning ASL from birth from a </w:t>
+      </w:r>
+      <w:r>
+        <w:t>fluent</w:t>
+      </w:r>
+      <w:bookmarkStart w:id="0" w:name="_GoBack"/>
+      <w:bookmarkEnd w:id="0"/>
+      <w:r>
+        <w:t xml:space="preserve"> signer are a difficult population to recruit, given that approximately 95% of deaf children are born to hearing parents with little or no prior exposure to a signed language (Mitchell &amp; Karchmer, 2004). The majority of child participants were recruited through a center-based child education program in which ASL was the mode of instruction.  All children</w:t>
       </w:r>
       <w:r>
         <w:t>, regardless of hearing status,</w:t>
@@ -527,12 +535,12 @@
           <w:szCs w:val="24"/>
         </w:rPr>
       </w:pPr>
-      <w:bookmarkStart w:id="0" w:name="apparatus"/>
-      <w:bookmarkStart w:id="1" w:name="trial-structure"/>
-      <w:bookmarkStart w:id="2" w:name="linguistic-and-visual-stimuli"/>
-      <w:bookmarkEnd w:id="0"/>
+      <w:bookmarkStart w:id="1" w:name="apparatus"/>
+      <w:bookmarkStart w:id="2" w:name="trial-structure"/>
+      <w:bookmarkStart w:id="3" w:name="linguistic-and-visual-stimuli"/>
       <w:bookmarkEnd w:id="1"/>
       <w:bookmarkEnd w:id="2"/>
+      <w:bookmarkEnd w:id="3"/>
       <w:r>
         <w:rPr>
           <w:rFonts w:cs="Times New Roman"/>
@@ -702,8 +710,8 @@
       <w:r>
         <w:t xml:space="preserve">Figure 1 shows the structure of a trial with one question type (sentence final wh-phrase) in the VLP task. On each trial, the child saw two images of familiar objects on the screen for 2 s before the signer appeared, allowing the child to inspect both images. Next, children saw a still frame of the signer for 1 s, so they could orient to the signer prior to sentence onset. The target sentence was then presented, followed by a question and 2-s hold, followed by an exclamation to encourage attention to the task. </w:t>
       </w:r>
-      <w:bookmarkStart w:id="3" w:name="coding-and-reliability"/>
-      <w:bookmarkEnd w:id="3"/>
+      <w:bookmarkStart w:id="4" w:name="coding-and-reliability"/>
+      <w:bookmarkEnd w:id="4"/>
     </w:p>
     <w:p>
       <w:pPr>
@@ -2785,47 +2793,51 @@
               <w:rPr>
                 <w:rFonts w:ascii="Cambria Math" w:hAnsi="Cambria Math"/>
               </w:rPr>
+              <m:t>a</m:t>
+            </m:r>
+            <m:r>
+              <w:rPr>
+                <w:rFonts w:ascii="Cambria Math" w:hAnsi="Cambria Math"/>
+              </w:rPr>
+              <m:t>ge</m:t>
+            </m:r>
+          </m:sub>
+        </m:sSub>
+      </m:oMath>
+      <w:r>
+        <w:t xml:space="preserve"> = 28m, </w:t>
+      </w:r>
+      <m:oMath>
+        <m:sSub>
+          <m:sSubPr>
+            <m:ctrlPr>
+              <w:rPr>
+                <w:rFonts w:ascii="Cambria Math" w:hAnsi="Cambria Math"/>
+                <w:i/>
+              </w:rPr>
+            </m:ctrlPr>
+          </m:sSubPr>
+          <m:e>
+            <m:r>
+              <w:rPr>
+                <w:rFonts w:ascii="Cambria Math" w:hAnsi="Cambria Math"/>
+              </w:rPr>
+              <m:t>SD</m:t>
+            </m:r>
+          </m:e>
+          <m:sub>
+            <m:r>
+              <w:rPr>
+                <w:rFonts w:ascii="Cambria Math" w:hAnsi="Cambria Math"/>
+              </w:rPr>
               <m:t>age</m:t>
             </m:r>
           </m:sub>
         </m:sSub>
       </m:oMath>
       <w:r>
-        <w:t xml:space="preserve"> = 28m, </w:t>
-      </w:r>
-      <m:oMath>
-        <m:sSub>
-          <m:sSubPr>
-            <m:ctrlPr>
-              <w:rPr>
-                <w:rFonts w:ascii="Cambria Math" w:hAnsi="Cambria Math"/>
-                <w:i/>
-              </w:rPr>
-            </m:ctrlPr>
-          </m:sSubPr>
-          <m:e>
-            <m:r>
-              <w:rPr>
-                <w:rFonts w:ascii="Cambria Math" w:hAnsi="Cambria Math"/>
-              </w:rPr>
-              <m:t>SD</m:t>
-            </m:r>
-          </m:e>
-          <m:sub>
-            <m:r>
-              <w:rPr>
-                <w:rFonts w:ascii="Cambria Math" w:hAnsi="Cambria Math"/>
-              </w:rPr>
-              <m:t>age</m:t>
-            </m:r>
-          </m:sub>
-        </m:sSub>
-      </m:oMath>
-      <w:r>
         <w:t xml:space="preserve"> = 7.5</w:t>
       </w:r>
-      <w:bookmarkStart w:id="4" w:name="_GoBack"/>
-      <w:bookmarkEnd w:id="4"/>
       <w:r>
         <w:t xml:space="preserve">m) and hearing (n=13, </w:t>
       </w:r>
@@ -4396,7 +4408,7 @@
         <w:rStyle w:val="PageNumber"/>
         <w:noProof/>
       </w:rPr>
-      <w:t>18</w:t>
+      <w:t>7</w:t>
     </w:r>
     <w:r>
       <w:rPr>

</xml_diff>